<commit_message>
updated source data files
</commit_message>
<xml_diff>
--- a/Data/Programming-Documents/Document/Revisions.docx
+++ b/Data/Programming-Documents/Document/Revisions.docx
@@ -9,10 +9,8 @@
           <w:moveFrom w:id="0" w:author="tahir" w:date="2018-06-05T15:18:00Z"/>
         </w:rPr>
       </w:pPr>
-      <w:bookmarkStart w:id="1" w:name="_GoBack"/>
-      <w:bookmarkEnd w:id="1"/>
-      <w:moveFromRangeStart w:id="2" w:author="tahir" w:date="2018-06-05T15:18:00Z" w:name="move515975238"/>
-      <w:moveFrom w:id="3" w:author="tahir" w:date="2018-06-05T15:18:00Z">
+      <w:moveFromRangeStart w:id="1" w:author="tahir" w:date="2018-06-05T15:18:00Z" w:name="move515975238"/>
+      <w:moveFrom w:id="2" w:author="tahir" w:date="2018-06-05T15:18:00Z">
         <w:r>
           <w:t>Document.Revisions Property</w:t>
         </w:r>
@@ -21,20 +19,20 @@
     <w:p>
       <w:pPr>
         <w:rPr>
-          <w:moveFrom w:id="4" w:author="tahir" w:date="2018-06-05T15:18:00Z"/>
+          <w:moveFrom w:id="3" w:author="tahir" w:date="2018-06-05T15:18:00Z"/>
         </w:rPr>
       </w:pPr>
-      <w:moveFrom w:id="5" w:author="tahir" w:date="2018-06-05T15:18:00Z">
+      <w:moveFrom w:id="4" w:author="tahir" w:date="2018-06-05T15:18:00Z">
         <w:r>
           <w:t xml:space="preserve">Gets a collection of revisions (tracked changes) that exist in this document. </w:t>
         </w:r>
       </w:moveFrom>
     </w:p>
-    <w:moveFromRangeEnd w:id="2"/>
+    <w:moveFromRangeEnd w:id="1"/>
     <w:p>
       <w:pPr>
         <w:rPr>
-          <w:del w:id="6" w:author="tahir" w:date="2018-06-05T15:18:00Z"/>
+          <w:del w:id="5" w:author="tahir" w:date="2018-06-05T15:18:00Z"/>
         </w:rPr>
       </w:pPr>
     </w:p>
@@ -47,12 +45,12 @@
       <w:pPr>
         <w:pStyle w:val="Heading1"/>
         <w:rPr>
-          <w:moveTo w:id="7" w:author="tahir" w:date="2018-06-05T15:18:00Z"/>
+          <w:moveTo w:id="6" w:author="tahir" w:date="2018-06-05T15:18:00Z"/>
         </w:rPr>
       </w:pPr>
-      <w:moveToRangeStart w:id="8" w:author="tahir" w:date="2018-06-05T15:18:00Z" w:name="move515975238"/>
+      <w:moveToRangeStart w:id="7" w:author="tahir" w:date="2018-06-05T15:18:00Z" w:name="move515975238"/>
       <w:proofErr w:type="spellStart"/>
-      <w:moveTo w:id="9" w:author="tahir" w:date="2018-06-05T15:18:00Z">
+      <w:moveTo w:id="8" w:author="tahir" w:date="2018-06-05T15:18:00Z">
         <w:r>
           <w:t>Document.Revisions</w:t>
         </w:r>
@@ -65,19 +63,57 @@
     <w:p>
       <w:pPr>
         <w:rPr>
-          <w:moveTo w:id="10" w:author="tahir" w:date="2018-06-05T15:18:00Z"/>
+          <w:moveTo w:id="9" w:author="tahir" w:date="2018-06-05T15:18:00Z"/>
         </w:rPr>
       </w:pPr>
-      <w:moveTo w:id="11" w:author="tahir" w:date="2018-06-05T15:18:00Z">
+      <w:moveTo w:id="10" w:author="tahir" w:date="2018-06-05T15:18:00Z">
         <w:r>
           <w:t xml:space="preserve">Gets a collection of revisions (tracked changes) that exist in this document. </w:t>
         </w:r>
       </w:moveTo>
     </w:p>
-    <w:moveToRangeEnd w:id="8"/>
-    <w:p/>
+    <w:moveToRangeEnd w:id="7"/>
+    <w:p>
+      <w:pPr>
+        <w:rPr>
+          <w:ins w:id="11" w:author="tahir" w:date="2018-08-08T11:17:00Z"/>
+        </w:rPr>
+      </w:pPr>
+    </w:p>
+    <w:p>
+      <w:pPr>
+        <w:rPr>
+          <w:lang w:val="en-US"/>
+          <w:rPrChange w:id="12" w:author="tahir" w:date="2018-08-08T11:17:00Z">
+            <w:rPr/>
+          </w:rPrChange>
+        </w:rPr>
+      </w:pPr>
+      <w:ins w:id="13" w:author="tahir" w:date="2018-08-08T11:17:00Z">
+        <w:r>
+          <w:rPr>
+            <w:lang w:val="en-US"/>
+          </w:rPr>
+          <w:t xml:space="preserve">This line is for </w:t>
+        </w:r>
+        <w:commentRangeStart w:id="14"/>
+        <w:r>
+          <w:rPr>
+            <w:lang w:val="en-US"/>
+          </w:rPr>
+          <w:t>comments</w:t>
+        </w:r>
+        <w:commentRangeEnd w:id="14"/>
+        <w:r>
+          <w:rPr>
+            <w:rStyle w:val="CommentReference"/>
+          </w:rPr>
+          <w:commentReference w:id="14"/>
+        </w:r>
+      </w:ins>
+    </w:p>
     <w:sectPr>
-      <w:footerReference w:type="default" r:id="rId6"/>
+      <w:footerReference w:type="default" r:id="rId9"/>
       <w:pgSz w:w="11906" w:h="16838"/>
       <w:pgMar w:top="1134" w:right="850" w:bottom="1134" w:left="1701" w:header="720" w:footer="720" w:gutter="0"/>
       <w:cols w:space="720"/>
@@ -85,6 +121,47 @@
     </w:sectPr>
   </w:body>
 </w:document>
+</file>
+
+<file path=word/comments.xml><?xml version="1.0" encoding="utf-8"?>
+<w:comments xmlns:wpc="http://schemas.microsoft.com/office/word/2010/wordprocessingCanvas" xmlns:cx="http://schemas.microsoft.com/office/drawing/2014/chartex" xmlns:cx1="http://schemas.microsoft.com/office/drawing/2015/9/8/chartex" xmlns:cx2="http://schemas.microsoft.com/office/drawing/2015/10/21/chartex" xmlns:cx3="http://schemas.microsoft.com/office/drawing/2016/5/9/chartex" xmlns:cx4="http://schemas.microsoft.com/office/drawing/2016/5/10/chartex" xmlns:cx5="http://schemas.microsoft.com/office/drawing/2016/5/11/chartex" xmlns:cx6="http://schemas.microsoft.com/office/drawing/2016/5/12/chartex" xmlns:cx7="http://schemas.microsoft.com/office/drawing/2016/5/13/chartex" xmlns:cx8="http://schemas.microsoft.com/office/drawing/2016/5/14/chartex" xmlns:mc="http://schemas.openxmlformats.org/markup-compatibility/2006" xmlns:aink="http://schemas.microsoft.com/office/drawing/2016/ink" xmlns:am3d="http://schemas.microsoft.com/office/drawing/2017/model3d" xmlns:o="urn:schemas-microsoft-com:office:office" xmlns:r="http://schemas.openxmlformats.org/officeDocument/2006/relationships" xmlns:m="http://schemas.openxmlformats.org/officeDocument/2006/math" xmlns:v="urn:schemas-microsoft-com:vml" xmlns:wp14="http://schemas.microsoft.com/office/word/2010/wordprocessingDrawing" xmlns:wp="http://schemas.openxmlformats.org/drawingml/2006/wordprocessingDrawing" xmlns:w10="urn:schemas-microsoft-com:office:word" xmlns:w="http://schemas.openxmlformats.org/wordprocessingml/2006/main" xmlns:w14="http://schemas.microsoft.com/office/word/2010/wordml" xmlns:w15="http://schemas.microsoft.com/office/word/2012/wordml" xmlns:w16cid="http://schemas.microsoft.com/office/word/2016/wordml/cid" xmlns:w16se="http://schemas.microsoft.com/office/word/2015/wordml/symex" xmlns:wpg="http://schemas.microsoft.com/office/word/2010/wordprocessingGroup" xmlns:wpi="http://schemas.microsoft.com/office/word/2010/wordprocessingInk" xmlns:wne="http://schemas.microsoft.com/office/word/2006/wordml" xmlns:wps="http://schemas.microsoft.com/office/word/2010/wordprocessingShape" mc:Ignorable="w14 w15 w16se w16cid wp14">
+  <w:comment w:id="14" w:author="tahir" w:date="2018-08-08T11:17:00Z" w:initials="t">
+    <w:p>
+      <w:pPr>
+        <w:pStyle w:val="CommentText"/>
+        <w:rPr>
+          <w:lang w:val="en-US"/>
+        </w:rPr>
+      </w:pPr>
+      <w:r>
+        <w:rPr>
+          <w:rStyle w:val="CommentReference"/>
+        </w:rPr>
+        <w:annotationRef/>
+      </w:r>
+      <w:r>
+        <w:rPr>
+          <w:lang w:val="en-US"/>
+        </w:rPr>
+        <w:t>This is test comment</w:t>
+      </w:r>
+      <w:bookmarkStart w:id="15" w:name="_GoBack"/>
+      <w:bookmarkEnd w:id="15"/>
+    </w:p>
+  </w:comment>
+</w:comments>
+</file>
+
+<file path=word/commentsExtended.xml><?xml version="1.0" encoding="utf-8"?>
+<w15:commentsEx xmlns:wpc="http://schemas.microsoft.com/office/word/2010/wordprocessingCanvas" xmlns:cx="http://schemas.microsoft.com/office/drawing/2014/chartex" xmlns:cx1="http://schemas.microsoft.com/office/drawing/2015/9/8/chartex" xmlns:cx2="http://schemas.microsoft.com/office/drawing/2015/10/21/chartex" xmlns:cx3="http://schemas.microsoft.com/office/drawing/2016/5/9/chartex" xmlns:cx4="http://schemas.microsoft.com/office/drawing/2016/5/10/chartex" xmlns:cx5="http://schemas.microsoft.com/office/drawing/2016/5/11/chartex" xmlns:cx6="http://schemas.microsoft.com/office/drawing/2016/5/12/chartex" xmlns:cx7="http://schemas.microsoft.com/office/drawing/2016/5/13/chartex" xmlns:cx8="http://schemas.microsoft.com/office/drawing/2016/5/14/chartex" xmlns:mc="http://schemas.openxmlformats.org/markup-compatibility/2006" xmlns:aink="http://schemas.microsoft.com/office/drawing/2016/ink" xmlns:am3d="http://schemas.microsoft.com/office/drawing/2017/model3d" xmlns:o="urn:schemas-microsoft-com:office:office" xmlns:r="http://schemas.openxmlformats.org/officeDocument/2006/relationships" xmlns:m="http://schemas.openxmlformats.org/officeDocument/2006/math" xmlns:v="urn:schemas-microsoft-com:vml" xmlns:wp14="http://schemas.microsoft.com/office/word/2010/wordprocessingDrawing" xmlns:wp="http://schemas.openxmlformats.org/drawingml/2006/wordprocessingDrawing" xmlns:w10="urn:schemas-microsoft-com:office:word" xmlns:w="http://schemas.openxmlformats.org/wordprocessingml/2006/main" xmlns:w14="http://schemas.microsoft.com/office/word/2010/wordml" xmlns:w15="http://schemas.microsoft.com/office/word/2012/wordml" xmlns:w16cid="http://schemas.microsoft.com/office/word/2016/wordml/cid" xmlns:w16se="http://schemas.microsoft.com/office/word/2015/wordml/symex" xmlns:wpg="http://schemas.microsoft.com/office/word/2010/wordprocessingGroup" xmlns:wpi="http://schemas.microsoft.com/office/word/2010/wordprocessingInk" xmlns:wne="http://schemas.microsoft.com/office/word/2006/wordml" xmlns:wps="http://schemas.microsoft.com/office/word/2010/wordprocessingShape" mc:Ignorable="w14 w15 w16se w16cid wp14">
+  <w15:commentEx w15:paraId="04375851" w15:done="0"/>
+</w15:commentsEx>
+</file>
+
+<file path=word/commentsIds.xml><?xml version="1.0" encoding="utf-8"?>
+<w16cid:commentsIds xmlns:wpc="http://schemas.microsoft.com/office/word/2010/wordprocessingCanvas" xmlns:cx="http://schemas.microsoft.com/office/drawing/2014/chartex" xmlns:cx1="http://schemas.microsoft.com/office/drawing/2015/9/8/chartex" xmlns:cx2="http://schemas.microsoft.com/office/drawing/2015/10/21/chartex" xmlns:cx3="http://schemas.microsoft.com/office/drawing/2016/5/9/chartex" xmlns:cx4="http://schemas.microsoft.com/office/drawing/2016/5/10/chartex" xmlns:cx5="http://schemas.microsoft.com/office/drawing/2016/5/11/chartex" xmlns:cx6="http://schemas.microsoft.com/office/drawing/2016/5/12/chartex" xmlns:cx7="http://schemas.microsoft.com/office/drawing/2016/5/13/chartex" xmlns:cx8="http://schemas.microsoft.com/office/drawing/2016/5/14/chartex" xmlns:mc="http://schemas.openxmlformats.org/markup-compatibility/2006" xmlns:aink="http://schemas.microsoft.com/office/drawing/2016/ink" xmlns:am3d="http://schemas.microsoft.com/office/drawing/2017/model3d" xmlns:o="urn:schemas-microsoft-com:office:office" xmlns:r="http://schemas.openxmlformats.org/officeDocument/2006/relationships" xmlns:m="http://schemas.openxmlformats.org/officeDocument/2006/math" xmlns:v="urn:schemas-microsoft-com:vml" xmlns:wp14="http://schemas.microsoft.com/office/word/2010/wordprocessingDrawing" xmlns:wp="http://schemas.openxmlformats.org/drawingml/2006/wordprocessingDrawing" xmlns:w10="urn:schemas-microsoft-com:office:word" xmlns:w="http://schemas.openxmlformats.org/wordprocessingml/2006/main" xmlns:w14="http://schemas.microsoft.com/office/word/2010/wordml" xmlns:w15="http://schemas.microsoft.com/office/word/2012/wordml" xmlns:w16cid="http://schemas.microsoft.com/office/word/2016/wordml/cid" xmlns:w16se="http://schemas.microsoft.com/office/word/2015/wordml/symex" xmlns:wpg="http://schemas.microsoft.com/office/word/2010/wordprocessingGroup" xmlns:wpi="http://schemas.microsoft.com/office/word/2010/wordprocessingInk" xmlns:wne="http://schemas.microsoft.com/office/word/2006/wordml" xmlns:wps="http://schemas.microsoft.com/office/word/2010/wordprocessingShape" mc:Ignorable="w14 w15 w16se w16cid wp14">
+  <w16cid:commentId w16cid:paraId="04375851" w16cid:durableId="1F154FBF"/>
+</w16cid:commentsIds>
 </file>
 
 <file path=word/endnotes.xml><?xml version="1.0" encoding="utf-8"?>
@@ -193,6 +270,50 @@
     <w:lsdException w:name="Strong" w:qFormat="1"/>
     <w:lsdException w:name="Emphasis" w:qFormat="1"/>
     <w:lsdException w:name="Normal (Web)" w:uiPriority="99"/>
+    <w:lsdException w:name="Normal Table" w:semiHidden="1" w:unhideWhenUsed="1"/>
+    <w:lsdException w:name="Table Simple 1" w:semiHidden="1" w:unhideWhenUsed="1"/>
+    <w:lsdException w:name="Table Simple 2" w:semiHidden="1" w:unhideWhenUsed="1"/>
+    <w:lsdException w:name="Table Simple 3" w:semiHidden="1" w:unhideWhenUsed="1"/>
+    <w:lsdException w:name="Table Classic 1" w:semiHidden="1" w:unhideWhenUsed="1"/>
+    <w:lsdException w:name="Table Classic 2" w:semiHidden="1" w:unhideWhenUsed="1"/>
+    <w:lsdException w:name="Table Classic 3" w:semiHidden="1" w:unhideWhenUsed="1"/>
+    <w:lsdException w:name="Table Classic 4" w:semiHidden="1" w:unhideWhenUsed="1"/>
+    <w:lsdException w:name="Table Colorful 1" w:semiHidden="1" w:unhideWhenUsed="1"/>
+    <w:lsdException w:name="Table Colorful 2" w:semiHidden="1" w:unhideWhenUsed="1"/>
+    <w:lsdException w:name="Table Colorful 3" w:semiHidden="1" w:unhideWhenUsed="1"/>
+    <w:lsdException w:name="Table Columns 1" w:semiHidden="1" w:unhideWhenUsed="1"/>
+    <w:lsdException w:name="Table Columns 2" w:semiHidden="1" w:unhideWhenUsed="1"/>
+    <w:lsdException w:name="Table Columns 3" w:semiHidden="1" w:unhideWhenUsed="1"/>
+    <w:lsdException w:name="Table Columns 4" w:semiHidden="1" w:unhideWhenUsed="1"/>
+    <w:lsdException w:name="Table Columns 5" w:semiHidden="1" w:unhideWhenUsed="1"/>
+    <w:lsdException w:name="Table Grid 1" w:semiHidden="1" w:unhideWhenUsed="1"/>
+    <w:lsdException w:name="Table Grid 2" w:semiHidden="1" w:unhideWhenUsed="1"/>
+    <w:lsdException w:name="Table Grid 3" w:semiHidden="1" w:unhideWhenUsed="1"/>
+    <w:lsdException w:name="Table Grid 4" w:semiHidden="1" w:unhideWhenUsed="1"/>
+    <w:lsdException w:name="Table Grid 5" w:semiHidden="1" w:unhideWhenUsed="1"/>
+    <w:lsdException w:name="Table Grid 6" w:semiHidden="1" w:unhideWhenUsed="1"/>
+    <w:lsdException w:name="Table Grid 7" w:semiHidden="1" w:unhideWhenUsed="1"/>
+    <w:lsdException w:name="Table Grid 8" w:semiHidden="1" w:unhideWhenUsed="1"/>
+    <w:lsdException w:name="Table List 1" w:semiHidden="1" w:unhideWhenUsed="1"/>
+    <w:lsdException w:name="Table List 2" w:semiHidden="1" w:unhideWhenUsed="1"/>
+    <w:lsdException w:name="Table List 3" w:semiHidden="1" w:unhideWhenUsed="1"/>
+    <w:lsdException w:name="Table List 4" w:semiHidden="1" w:unhideWhenUsed="1"/>
+    <w:lsdException w:name="Table List 5" w:semiHidden="1" w:unhideWhenUsed="1"/>
+    <w:lsdException w:name="Table List 6" w:semiHidden="1" w:unhideWhenUsed="1"/>
+    <w:lsdException w:name="Table List 7" w:semiHidden="1" w:unhideWhenUsed="1"/>
+    <w:lsdException w:name="Table List 8" w:semiHidden="1" w:unhideWhenUsed="1"/>
+    <w:lsdException w:name="Table 3D effects 1" w:semiHidden="1" w:unhideWhenUsed="1"/>
+    <w:lsdException w:name="Table 3D effects 2" w:semiHidden="1" w:unhideWhenUsed="1"/>
+    <w:lsdException w:name="Table 3D effects 3" w:semiHidden="1" w:unhideWhenUsed="1"/>
+    <w:lsdException w:name="Table Contemporary" w:semiHidden="1" w:unhideWhenUsed="1"/>
+    <w:lsdException w:name="Table Elegant" w:semiHidden="1" w:unhideWhenUsed="1"/>
+    <w:lsdException w:name="Table Professional" w:semiHidden="1" w:unhideWhenUsed="1"/>
+    <w:lsdException w:name="Table Subtle 1" w:semiHidden="1" w:unhideWhenUsed="1"/>
+    <w:lsdException w:name="Table Subtle 2" w:semiHidden="1" w:unhideWhenUsed="1"/>
+    <w:lsdException w:name="Table Web 1" w:semiHidden="1" w:unhideWhenUsed="1"/>
+    <w:lsdException w:name="Table Web 2" w:semiHidden="1" w:unhideWhenUsed="1"/>
+    <w:lsdException w:name="Table Web 3" w:semiHidden="1" w:unhideWhenUsed="1"/>
+    <w:lsdException w:name="Table Theme" w:semiHidden="1" w:unhideWhenUsed="1"/>
     <w:lsdException w:name="Placeholder Text" w:semiHidden="1" w:uiPriority="99"/>
     <w:lsdException w:name="No Spacing" w:uiPriority="1" w:qFormat="1"/>
     <w:lsdException w:name="Light Shading" w:uiPriority="60"/>
@@ -444,11 +565,15 @@
   </w:style>
   <w:style w:type="character" w:default="1" w:styleId="DefaultParagraphFont">
     <w:name w:val="Default Paragraph Font"/>
+    <w:uiPriority w:val="1"/>
     <w:semiHidden/>
+    <w:unhideWhenUsed/>
   </w:style>
   <w:style w:type="table" w:default="1" w:styleId="TableNormal">
     <w:name w:val="Normal Table"/>
+    <w:uiPriority w:val="99"/>
     <w:semiHidden/>
+    <w:unhideWhenUsed/>
     <w:tblPr>
       <w:tblInd w:w="0" w:type="dxa"/>
       <w:tblCellMar>
@@ -461,7 +586,9 @@
   </w:style>
   <w:style w:type="numbering" w:default="1" w:styleId="NoList">
     <w:name w:val="No List"/>
+    <w:uiPriority w:val="99"/>
     <w:semiHidden/>
+    <w:unhideWhenUsed/>
   </w:style>
   <w:style w:type="paragraph" w:styleId="Header">
     <w:name w:val="header"/>
@@ -564,6 +691,56 @@
       <w:rFonts w:ascii="Segoe UI" w:hAnsi="Segoe UI" w:cs="Segoe UI"/>
       <w:sz w:val="18"/>
       <w:szCs w:val="18"/>
+      <w:lang w:val="ru-RU" w:eastAsia="en-US"/>
+    </w:rPr>
+  </w:style>
+  <w:style w:type="character" w:styleId="CommentReference">
+    <w:name w:val="annotation reference"/>
+    <w:basedOn w:val="DefaultParagraphFont"/>
+    <w:rsid w:val="00DE0882"/>
+    <w:rPr>
+      <w:sz w:val="16"/>
+      <w:szCs w:val="16"/>
+    </w:rPr>
+  </w:style>
+  <w:style w:type="paragraph" w:styleId="CommentText">
+    <w:name w:val="annotation text"/>
+    <w:basedOn w:val="Normal"/>
+    <w:link w:val="CommentTextChar"/>
+    <w:rsid w:val="00DE0882"/>
+    <w:rPr>
+      <w:sz w:val="20"/>
+      <w:szCs w:val="20"/>
+    </w:rPr>
+  </w:style>
+  <w:style w:type="character" w:customStyle="1" w:styleId="CommentTextChar">
+    <w:name w:val="Comment Text Char"/>
+    <w:basedOn w:val="DefaultParagraphFont"/>
+    <w:link w:val="CommentText"/>
+    <w:rsid w:val="00DE0882"/>
+    <w:rPr>
+      <w:lang w:val="ru-RU" w:eastAsia="en-US"/>
+    </w:rPr>
+  </w:style>
+  <w:style w:type="paragraph" w:styleId="CommentSubject">
+    <w:name w:val="annotation subject"/>
+    <w:basedOn w:val="CommentText"/>
+    <w:next w:val="CommentText"/>
+    <w:link w:val="CommentSubjectChar"/>
+    <w:rsid w:val="00DE0882"/>
+    <w:rPr>
+      <w:b/>
+      <w:bCs/>
+    </w:rPr>
+  </w:style>
+  <w:style w:type="character" w:customStyle="1" w:styleId="CommentSubjectChar">
+    <w:name w:val="Comment Subject Char"/>
+    <w:basedOn w:val="CommentTextChar"/>
+    <w:link w:val="CommentSubject"/>
+    <w:rsid w:val="00DE0882"/>
+    <w:rPr>
+      <w:b/>
+      <w:bCs/>
       <w:lang w:val="ru-RU" w:eastAsia="en-US"/>
     </w:rPr>
   </w:style>

</xml_diff>